<commit_message>
Get Back To the old Ones
</commit_message>
<xml_diff>
--- a/Docs/Spesifications and Reports/Final Report/New versions/Final_Report_v3.docx
+++ b/Docs/Spesifications and Reports/Final Report/New versions/Final_Report_v3.docx
@@ -5389,37 +5389,6 @@
       <w:bookmarkEnd w:id="14"/>
     </w:p>
     <w:p/>
-    <w:p>
-      <w:r>
-        <w:t xml:space="preserve">** RSD </w:t>
-      </w:r>
-      <w:proofErr w:type="spellStart"/>
-      <w:r>
-        <w:t>ve</w:t>
-      </w:r>
-      <w:proofErr w:type="spellEnd"/>
-      <w:r>
-        <w:t xml:space="preserve"> DSD de </w:t>
-      </w:r>
-      <w:proofErr w:type="spellStart"/>
-      <w:r>
-        <w:t>açıklamaları</w:t>
-      </w:r>
-      <w:proofErr w:type="spellEnd"/>
-      <w:r>
-        <w:t xml:space="preserve"> </w:t>
-      </w:r>
-      <w:proofErr w:type="spellStart"/>
-      <w:r>
-        <w:t>yapıldı</w:t>
-      </w:r>
-      <w:proofErr w:type="spellEnd"/>
-      <w:r>
-        <w:t>.</w:t>
-      </w:r>
-    </w:p>
-    <w:p/>
-    <w:p/>
     <w:p/>
     <w:p>
       <w:pPr>
@@ -5678,7 +5647,6 @@
         </w:rPr>
       </w:pPr>
       <w:r>
-        <w:lastRenderedPageBreak/>
         <w:t>This section will be completed in future works.</w:t>
       </w:r>
     </w:p>
@@ -5698,6 +5666,7 @@
         <w:rPr>
           <w:szCs w:val="24"/>
         </w:rPr>
+        <w:lastRenderedPageBreak/>
         <w:t xml:space="preserve">3.2. </w:t>
       </w:r>
       <w:bookmarkEnd w:id="21"/>
@@ -6419,90 +6388,270 @@
         <w:t xml:space="preserve"> The equivalent of 16800 TL is $</w:t>
       </w:r>
       <w:r>
-        <w:t>2894,</w:t>
+        <w:t>2894</w:t>
+      </w:r>
+      <w:proofErr w:type="gramStart"/>
+      <w:r>
+        <w:t>,67</w:t>
+      </w:r>
+      <w:proofErr w:type="gramEnd"/>
+      <w:r>
+        <w:t>. Currency translation has made from Dollar /</w:t>
       </w:r>
       <w:r>
         <w:t xml:space="preserve"> </w:t>
       </w:r>
       <w:r>
-        <w:t>67</w:t>
-      </w:r>
-      <w:r>
-        <w:t>. Currency translation has made from Dollar /</w:t>
-      </w:r>
-      <w:r>
+        <w:t xml:space="preserve">Turkish </w:t>
+      </w:r>
+      <w:proofErr w:type="gramStart"/>
+      <w:r>
+        <w:t>Lira  =</w:t>
+      </w:r>
+      <w:proofErr w:type="gramEnd"/>
+      <w:r>
+        <w:t xml:space="preserve"> 1 / 5.80 in 10 December 2019.</w:t>
+      </w:r>
+    </w:p>
+    <w:p/>
+    <w:p/>
+    <w:p/>
+    <w:p/>
+    <w:p/>
+    <w:p/>
+    <w:p/>
+    <w:p/>
+    <w:p/>
+    <w:p/>
+    <w:p/>
+    <w:p/>
+    <w:p/>
+    <w:p/>
+    <w:p>
+      <w:pPr>
+        <w:rPr>
+          <w:b/>
+          <w:bCs/>
+        </w:rPr>
+      </w:pPr>
+      <w:r>
+        <w:rPr>
+          <w:b/>
+          <w:bCs/>
+        </w:rPr>
+        <w:t xml:space="preserve">4.2.2 </w:t>
+      </w:r>
+      <w:r>
+        <w:rPr>
+          <w:b/>
+          <w:bCs/>
+        </w:rPr>
+        <w:t xml:space="preserve">Cost of </w:t>
+      </w:r>
+      <w:r>
+        <w:rPr>
+          <w:b/>
+          <w:bCs/>
+        </w:rPr>
+        <w:t>S</w:t>
+      </w:r>
+      <w:r>
+        <w:rPr>
+          <w:b/>
+          <w:bCs/>
+        </w:rPr>
+        <w:t>oftware</w:t>
+      </w:r>
+    </w:p>
+    <w:p>
+      <w:pPr>
+        <w:rPr>
+          <w:b/>
+          <w:bCs/>
+        </w:rPr>
+      </w:pPr>
+    </w:p>
+    <w:p>
+      <w:pPr>
+        <w:rPr>
+          <w:b/>
+          <w:bCs/>
+        </w:rPr>
+      </w:pPr>
+    </w:p>
+    <w:p>
+      <w:pPr>
+        <w:rPr>
+          <w:b/>
+          <w:bCs/>
+        </w:rPr>
+      </w:pPr>
+    </w:p>
+    <w:p>
+      <w:pPr>
+        <w:rPr>
+          <w:b/>
+          <w:bCs/>
+        </w:rPr>
+      </w:pPr>
+      <w:r>
+        <w:rPr>
+          <w:b/>
+          <w:bCs/>
+        </w:rPr>
+        <w:t>4.2.2.1</w:t>
+      </w:r>
+      <w:r>
+        <w:rPr>
+          <w:b/>
+          <w:bCs/>
+        </w:rPr>
         <w:t xml:space="preserve"> </w:t>
       </w:r>
-      <w:r>
-        <w:t>Turkish Lira</w:t>
-      </w:r>
-      <w:r>
-        <w:t xml:space="preserve"> = 1 / 5.80 in 10 December 2019.</w:t>
-      </w:r>
-    </w:p>
-    <w:p/>
-    <w:p/>
-    <w:p/>
-    <w:p>
-      <w:pPr>
+      <w:proofErr w:type="spellStart"/>
+      <w:r>
         <w:rPr>
           <w:b/>
           <w:bCs/>
         </w:rPr>
-      </w:pPr>
-      <w:r>
+        <w:t>Uflex</w:t>
+      </w:r>
+      <w:proofErr w:type="spellEnd"/>
+    </w:p>
+    <w:p/>
+    <w:p/>
+    <w:p>
+      <w:r>
+        <w:t xml:space="preserve">Unity </w:t>
+      </w:r>
+      <w:proofErr w:type="spellStart"/>
+      <w:r>
+        <w:t>Uflex</w:t>
+      </w:r>
+      <w:proofErr w:type="spellEnd"/>
+      <w:r>
+        <w:t xml:space="preserve"> is an asset, software purchased for our project. We used the </w:t>
+      </w:r>
+      <w:proofErr w:type="spellStart"/>
+      <w:r>
+        <w:t>Uflex</w:t>
+      </w:r>
+      <w:proofErr w:type="spellEnd"/>
+      <w:r>
+        <w:t xml:space="preserve"> fluid simulation asset to study on particle-based fluid simulation. This asset is eliminated because of the adaptive feature cannot be closed. The adaptive attribute is a change in the particles to look particles more realistic and physics based. However, the POF system is not able to work with the adaptive feature.</w:t>
+      </w:r>
+      <w:r>
+        <w:t xml:space="preserve"> </w:t>
+      </w:r>
+      <w:proofErr w:type="spellStart"/>
+      <w:r>
+        <w:t>Uflex</w:t>
+      </w:r>
+      <w:proofErr w:type="spellEnd"/>
+      <w:r>
+        <w:t xml:space="preserve"> asset costs 30$ in the unity asset store.</w:t>
+      </w:r>
+    </w:p>
+    <w:p/>
+    <w:p/>
+    <w:p/>
+    <w:p>
+      <w:pPr>
         <w:rPr>
           <w:b/>
           <w:bCs/>
         </w:rPr>
-        <w:t xml:space="preserve">4.2.2 </w:t>
-      </w:r>
+      </w:pPr>
       <w:r>
         <w:rPr>
           <w:b/>
           <w:bCs/>
         </w:rPr>
-        <w:t xml:space="preserve">Cost of </w:t>
+        <w:t>4.2.2.2</w:t>
       </w:r>
       <w:r>
         <w:rPr>
           <w:b/>
           <w:bCs/>
         </w:rPr>
-        <w:t>S</w:t>
-      </w:r>
-      <w:r>
+        <w:t xml:space="preserve"> Obi Fluid</w:t>
+      </w:r>
+    </w:p>
+    <w:p/>
+    <w:p/>
+    <w:p>
+      <w:r>
+        <w:t xml:space="preserve">Obi fluid is another assed particle-based fluid simulation. This </w:t>
+      </w:r>
+      <w:r>
+        <w:t>asset not selected because performance was very low compared to NVIDIA flex.</w:t>
+      </w:r>
+      <w:r>
+        <w:t xml:space="preserve"> Obi Fluid asset costs 30$ in the unity asset store.</w:t>
+      </w:r>
+    </w:p>
+    <w:p/>
+    <w:p/>
+    <w:p/>
+    <w:p>
+      <w:pPr>
         <w:rPr>
           <w:b/>
           <w:bCs/>
         </w:rPr>
-        <w:t>oftware</w:t>
-      </w:r>
-    </w:p>
-    <w:p>
-      <w:pPr>
+      </w:pPr>
+      <w:r>
         <w:rPr>
           <w:b/>
           <w:bCs/>
         </w:rPr>
-      </w:pPr>
-    </w:p>
-    <w:p>
-      <w:pPr>
+        <w:t xml:space="preserve">4.2.2.3 </w:t>
+      </w:r>
+      <w:r>
         <w:rPr>
           <w:b/>
           <w:bCs/>
         </w:rPr>
-      </w:pPr>
-    </w:p>
-    <w:p>
-      <w:pPr>
+        <w:t>Screen space fluids</w:t>
+      </w:r>
+      <w:r>
         <w:rPr>
           <w:b/>
           <w:bCs/>
         </w:rPr>
-      </w:pPr>
-    </w:p>
+        <w:t xml:space="preserve"> (SSF)</w:t>
+      </w:r>
+    </w:p>
+    <w:p/>
+    <w:p/>
+    <w:p>
+      <w:r>
+        <w:lastRenderedPageBreak/>
+        <w:t xml:space="preserve">Screen space fluids asset is used for fluid system visualization. It recommended that SSF works with </w:t>
+      </w:r>
+      <w:proofErr w:type="spellStart"/>
+      <w:r>
+        <w:t>Uflex</w:t>
+      </w:r>
+      <w:proofErr w:type="spellEnd"/>
+      <w:r>
+        <w:t xml:space="preserve"> best. Since </w:t>
+      </w:r>
+      <w:proofErr w:type="spellStart"/>
+      <w:r>
+        <w:t>Uflex</w:t>
+      </w:r>
+      <w:proofErr w:type="spellEnd"/>
+      <w:r>
+        <w:t xml:space="preserve"> is elected in our project, SSF is not necessarily needed. Besides, visualization is a part of our project and we will use the Marching cubes algorithm to visualize.</w:t>
+      </w:r>
+      <w:r>
+        <w:t xml:space="preserve"> SSF asset costs 7$ in the unity asset store.</w:t>
+      </w:r>
+    </w:p>
+    <w:p/>
+    <w:p/>
+    <w:p/>
     <w:p>
       <w:pPr>
         <w:rPr>
@@ -6515,7 +6664,7 @@
           <w:b/>
           <w:bCs/>
         </w:rPr>
-        <w:t>4.2.2.1</w:t>
+        <w:t>4.2.2.4</w:t>
       </w:r>
       <w:r>
         <w:rPr>
@@ -6530,651 +6679,467 @@
           <w:b/>
           <w:bCs/>
         </w:rPr>
-        <w:t>Uflex</w:t>
+        <w:t>Tecnie</w:t>
       </w:r>
       <w:proofErr w:type="spellEnd"/>
-    </w:p>
-    <w:p/>
-    <w:p/>
-    <w:p>
-      <w:r>
-        <w:t xml:space="preserve">Unity </w:t>
-      </w:r>
+      <w:r>
+        <w:rPr>
+          <w:b/>
+          <w:bCs/>
+        </w:rPr>
+        <w:t xml:space="preserve"> collider creator </w:t>
+      </w:r>
+      <w:r>
+        <w:rPr>
+          <w:b/>
+          <w:bCs/>
+        </w:rPr>
+        <w:t>(TCC)</w:t>
+      </w:r>
+    </w:p>
+    <w:p/>
+    <w:p/>
+    <w:p>
       <w:proofErr w:type="spellStart"/>
       <w:r>
-        <w:t>Uflex</w:t>
+        <w:t>Tecnie</w:t>
       </w:r>
       <w:proofErr w:type="spellEnd"/>
       <w:r>
-        <w:t xml:space="preserve"> is an asset, software purchased for our project. We used the </w:t>
+        <w:t xml:space="preserve"> collider creator asset is a collider asset for the objects. TCC aimed to use create better interactions with the fluids and rigid body objects</w:t>
+      </w:r>
+      <w:r>
+        <w:t xml:space="preserve">. It is not decided to use this </w:t>
+      </w:r>
+      <w:r>
+        <w:t>asset,</w:t>
+      </w:r>
+      <w:r>
+        <w:t xml:space="preserve"> but it can be used in future works.</w:t>
+      </w:r>
+      <w:r>
+        <w:t xml:space="preserve"> TCC asset costs 30$ in the unity asset store.</w:t>
+      </w:r>
+    </w:p>
+    <w:p/>
+    <w:p/>
+    <w:p>
+      <w:pPr>
+        <w:rPr>
+          <w:lang w:eastAsia="en-US"/>
+        </w:rPr>
+      </w:pPr>
+      <w:r>
+        <w:rPr>
+          <w:lang w:eastAsia="en-US"/>
+        </w:rPr>
+        <w:t>Total Software Costs: 97$</w:t>
+      </w:r>
+    </w:p>
+    <w:p>
+      <w:pPr>
+        <w:rPr>
+          <w:lang w:eastAsia="en-US"/>
+        </w:rPr>
+      </w:pPr>
+    </w:p>
+    <w:p>
+      <w:pPr>
+        <w:rPr>
+          <w:lang w:eastAsia="en-US"/>
+        </w:rPr>
+      </w:pPr>
+    </w:p>
+    <w:p>
+      <w:pPr>
+        <w:rPr>
+          <w:lang w:eastAsia="en-US"/>
+        </w:rPr>
+      </w:pPr>
+    </w:p>
+    <w:p>
+      <w:pPr>
+        <w:rPr>
+          <w:lang w:eastAsia="en-US"/>
+        </w:rPr>
+      </w:pPr>
+    </w:p>
+    <w:p>
+      <w:pPr>
+        <w:rPr>
+          <w:lang w:eastAsia="en-US"/>
+        </w:rPr>
+      </w:pPr>
+    </w:p>
+    <w:p>
+      <w:pPr>
+        <w:rPr>
+          <w:lang w:eastAsia="en-US"/>
+        </w:rPr>
+      </w:pPr>
+    </w:p>
+    <w:p>
+      <w:pPr>
+        <w:rPr>
+          <w:lang w:eastAsia="en-US"/>
+        </w:rPr>
+      </w:pPr>
+    </w:p>
+    <w:p>
+      <w:pPr>
+        <w:rPr>
+          <w:b/>
+          <w:bCs/>
+          <w:lang w:eastAsia="en-US"/>
+        </w:rPr>
+      </w:pPr>
+      <w:r>
+        <w:rPr>
+          <w:b/>
+          <w:bCs/>
+          <w:lang w:eastAsia="en-US"/>
+        </w:rPr>
+        <w:t>4.2.3</w:t>
+      </w:r>
+      <w:r>
+        <w:rPr>
+          <w:b/>
+          <w:bCs/>
+          <w:lang w:eastAsia="en-US"/>
+        </w:rPr>
+        <w:t xml:space="preserve"> Cost of </w:t>
+      </w:r>
+      <w:r>
+        <w:rPr>
+          <w:b/>
+          <w:bCs/>
+          <w:lang w:eastAsia="en-US"/>
+        </w:rPr>
+        <w:t>Hardware</w:t>
+      </w:r>
+    </w:p>
+    <w:p>
+      <w:pPr>
+        <w:rPr>
+          <w:lang w:eastAsia="en-US"/>
+        </w:rPr>
+      </w:pPr>
+    </w:p>
+    <w:p>
+      <w:pPr>
+        <w:rPr>
+          <w:b/>
+          <w:bCs/>
+          <w:lang w:eastAsia="en-US"/>
+        </w:rPr>
+      </w:pPr>
+      <w:r>
+        <w:rPr>
+          <w:b/>
+          <w:bCs/>
+          <w:lang w:eastAsia="en-US"/>
+        </w:rPr>
+        <w:t xml:space="preserve">4.2.3.1 </w:t>
+      </w:r>
+      <w:r>
+        <w:rPr>
+          <w:b/>
+          <w:bCs/>
+          <w:lang w:eastAsia="en-US"/>
+        </w:rPr>
+        <w:t xml:space="preserve">PC </w:t>
+      </w:r>
+      <w:r>
+        <w:rPr>
+          <w:b/>
+          <w:bCs/>
+          <w:lang w:eastAsia="en-US"/>
+        </w:rPr>
+        <w:t>component</w:t>
+      </w:r>
+      <w:r>
+        <w:rPr>
+          <w:b/>
+          <w:bCs/>
+          <w:lang w:eastAsia="en-US"/>
+        </w:rPr>
+        <w:t xml:space="preserve"> costs</w:t>
+      </w:r>
+      <w:r>
+        <w:rPr>
+          <w:b/>
+          <w:bCs/>
+          <w:lang w:eastAsia="en-US"/>
+        </w:rPr>
+        <w:t xml:space="preserve"> </w:t>
+      </w:r>
+      <w:r>
+        <w:rPr>
+          <w:b/>
+          <w:bCs/>
+          <w:lang w:eastAsia="en-US"/>
+        </w:rPr>
+        <w:t>that used in Project</w:t>
+      </w:r>
+      <w:r>
+        <w:rPr>
+          <w:b/>
+          <w:bCs/>
+          <w:lang w:eastAsia="en-US"/>
+        </w:rPr>
+        <w:t xml:space="preserve"> (PC 1)</w:t>
+      </w:r>
+    </w:p>
+    <w:p>
+      <w:pPr>
+        <w:rPr>
+          <w:lang w:eastAsia="en-US"/>
+        </w:rPr>
+      </w:pPr>
+    </w:p>
+    <w:p>
+      <w:pPr>
+        <w:rPr>
+          <w:lang w:val="en-GB" w:eastAsia="en-US"/>
+        </w:rPr>
+      </w:pPr>
+      <w:r>
+        <w:rPr>
+          <w:lang w:val="en-GB" w:eastAsia="en-US"/>
+        </w:rPr>
+        <w:t>Operating System: Windows 10 (64-bit)</w:t>
+      </w:r>
+    </w:p>
+    <w:p>
+      <w:pPr>
+        <w:rPr>
+          <w:lang w:val="en-GB" w:eastAsia="en-US"/>
+        </w:rPr>
+      </w:pPr>
+      <w:r>
+        <w:rPr>
+          <w:lang w:val="en-GB" w:eastAsia="en-US"/>
+        </w:rPr>
+        <w:t>Processor: Intel Core i7-4700 HQ CPU</w:t>
+      </w:r>
+    </w:p>
+    <w:p>
+      <w:pPr>
+        <w:rPr>
+          <w:lang w:val="en-GB" w:eastAsia="en-US"/>
+        </w:rPr>
+      </w:pPr>
+      <w:r>
+        <w:rPr>
+          <w:lang w:val="en-GB" w:eastAsia="en-US"/>
+        </w:rPr>
+        <w:t xml:space="preserve">Memory: 16 GB RAM – DDR3L-1600 </w:t>
       </w:r>
       <w:proofErr w:type="spellStart"/>
       <w:r>
-        <w:t>Uflex</w:t>
+        <w:rPr>
+          <w:lang w:val="en-GB" w:eastAsia="en-US"/>
+        </w:rPr>
+        <w:t>Mhz</w:t>
       </w:r>
       <w:proofErr w:type="spellEnd"/>
       <w:r>
-        <w:t xml:space="preserve"> fluid simulation asset to study on particle-based fluid simulation. This asset is eliminated because of the adaptive feature cannot be closed. The adaptive attribute is a change in the particles to look particles more realistic and physics based. However, the POF system is not able to work with the adaptive feature.</w:t>
-      </w:r>
-      <w:r>
+        <w:rPr>
+          <w:lang w:val="en-GB" w:eastAsia="en-US"/>
+        </w:rPr>
         <w:t xml:space="preserve"> </w:t>
       </w:r>
-      <w:proofErr w:type="spellStart"/>
-      <w:r>
-        <w:t>Uflex</w:t>
-      </w:r>
-      <w:proofErr w:type="spellEnd"/>
-      <w:r>
-        <w:t xml:space="preserve"> asset costs 30$ in the unity asset store.</w:t>
-      </w:r>
-    </w:p>
-    <w:p/>
-    <w:p/>
-    <w:p/>
-    <w:p>
-      <w:pPr>
-        <w:rPr>
-          <w:b/>
-          <w:bCs/>
-        </w:rPr>
-      </w:pPr>
-      <w:r>
-        <w:rPr>
-          <w:b/>
-          <w:bCs/>
-        </w:rPr>
-        <w:t>4.2.2.2</w:t>
-      </w:r>
-      <w:r>
-        <w:rPr>
-          <w:b/>
-          <w:bCs/>
-        </w:rPr>
-        <w:t xml:space="preserve"> Obi Fluid</w:t>
-      </w:r>
-    </w:p>
-    <w:p/>
-    <w:p/>
-    <w:p>
-      <w:r>
-        <w:t xml:space="preserve">Obi fluid is another assed particle-based fluid simulation. This </w:t>
-      </w:r>
-      <w:r>
-        <w:t>asset not selected because performance was very low compared to NVIDIA flex.</w:t>
-      </w:r>
-      <w:r>
-        <w:t xml:space="preserve"> Obi Fluid asset costs 30$ in the unity asset store.</w:t>
-      </w:r>
-    </w:p>
-    <w:p/>
-    <w:p/>
-    <w:p/>
-    <w:p>
-      <w:pPr>
-        <w:rPr>
-          <w:b/>
-          <w:bCs/>
-        </w:rPr>
-      </w:pPr>
-      <w:r>
-        <w:rPr>
-          <w:b/>
-          <w:bCs/>
-        </w:rPr>
-        <w:t xml:space="preserve">4.2.2.3 </w:t>
-      </w:r>
-      <w:r>
-        <w:rPr>
-          <w:b/>
-          <w:bCs/>
-        </w:rPr>
-        <w:t>Screen space fluids</w:t>
-      </w:r>
-      <w:r>
-        <w:rPr>
-          <w:b/>
-          <w:bCs/>
-        </w:rPr>
-        <w:t xml:space="preserve"> (SSF)</w:t>
-      </w:r>
-    </w:p>
-    <w:p/>
-    <w:p/>
-    <w:p>
-      <w:r>
-        <w:t xml:space="preserve">Screen space fluids asset is used for fluid system visualization. It recommended that SSF works with </w:t>
-      </w:r>
-      <w:proofErr w:type="spellStart"/>
-      <w:r>
-        <w:t>Uflex</w:t>
-      </w:r>
-      <w:proofErr w:type="spellEnd"/>
-      <w:r>
-        <w:t xml:space="preserve"> best. Since </w:t>
-      </w:r>
-      <w:proofErr w:type="spellStart"/>
-      <w:r>
-        <w:t>Uflex</w:t>
-      </w:r>
-      <w:proofErr w:type="spellEnd"/>
-      <w:r>
-        <w:t xml:space="preserve"> is elected in our project, SSF is not necessarily needed. Besides, visualization is a part of our project and we will use the Marching cubes algorithm to visualize.</w:t>
-      </w:r>
-      <w:r>
-        <w:t xml:space="preserve"> SSF asset costs 7$ in the unity asset store.</w:t>
-      </w:r>
-    </w:p>
-    <w:p/>
-    <w:p/>
-    <w:p/>
-    <w:p>
-      <w:pPr>
-        <w:rPr>
-          <w:b/>
-          <w:bCs/>
-        </w:rPr>
-      </w:pPr>
-      <w:r>
-        <w:rPr>
-          <w:b/>
-          <w:bCs/>
-        </w:rPr>
-        <w:t>4.2.2.4</w:t>
-      </w:r>
-      <w:r>
-        <w:rPr>
-          <w:b/>
-          <w:bCs/>
+    </w:p>
+    <w:p>
+      <w:pPr>
+        <w:rPr>
+          <w:lang w:eastAsia="en-US"/>
+        </w:rPr>
+      </w:pPr>
+      <w:r>
+        <w:rPr>
+          <w:lang w:val="en-GB" w:eastAsia="en-US"/>
+        </w:rPr>
+        <w:t>GPU: NVIDIA GeForce GTX850M 4GB DDR3</w:t>
+      </w:r>
+    </w:p>
+    <w:p>
+      <w:pPr>
+        <w:rPr>
+          <w:lang w:eastAsia="en-US"/>
+        </w:rPr>
+      </w:pPr>
+    </w:p>
+    <w:p>
+      <w:pPr>
+        <w:rPr>
+          <w:lang w:val="en-GB" w:eastAsia="en-US"/>
+        </w:rPr>
+      </w:pPr>
+      <w:r>
+        <w:rPr>
+          <w:lang w:val="en-GB" w:eastAsia="en-US"/>
+        </w:rPr>
+        <w:t xml:space="preserve">Cost of PC 1 in project per user: $1693, 21 </w:t>
+      </w:r>
+    </w:p>
+    <w:p>
+      <w:pPr>
+        <w:rPr>
+          <w:lang w:val="en-GB" w:eastAsia="en-US"/>
+        </w:rPr>
+      </w:pPr>
+    </w:p>
+    <w:p>
+      <w:pPr>
+        <w:rPr>
+          <w:lang w:val="en-GB" w:eastAsia="en-US"/>
+        </w:rPr>
+      </w:pPr>
+      <w:r>
+        <w:rPr>
+          <w:lang w:val="en-GB" w:eastAsia="en-US"/>
+        </w:rPr>
+        <w:t>Total cost = Total employee cost + Total software cost + Total Hardware cost (Hardware that used in project.)</w:t>
+      </w:r>
+    </w:p>
+    <w:p>
+      <w:pPr>
+        <w:rPr>
+          <w:lang w:eastAsia="en-US"/>
+        </w:rPr>
+      </w:pPr>
+    </w:p>
+    <w:p>
+      <w:pPr>
+        <w:rPr>
+          <w:lang w:val="en-GB" w:eastAsia="en-US"/>
+        </w:rPr>
+      </w:pPr>
+      <w:r>
+        <w:rPr>
+          <w:lang w:val="en-GB" w:eastAsia="en-US"/>
+        </w:rPr>
+        <w:t>Total cost per user</w:t>
+      </w:r>
+      <w:r>
+        <w:rPr>
+          <w:lang w:val="en-GB" w:eastAsia="en-US"/>
         </w:rPr>
         <w:t xml:space="preserve"> </w:t>
       </w:r>
-      <w:proofErr w:type="spellStart"/>
-      <w:r>
-        <w:rPr>
-          <w:b/>
-          <w:bCs/>
-        </w:rPr>
-        <w:t>Tecnie</w:t>
-      </w:r>
-      <w:proofErr w:type="spellEnd"/>
-      <w:r>
-        <w:rPr>
-          <w:b/>
-          <w:bCs/>
-        </w:rPr>
-        <w:t xml:space="preserve"> collider creator </w:t>
-      </w:r>
-      <w:r>
-        <w:rPr>
-          <w:b/>
-          <w:bCs/>
-        </w:rPr>
-        <w:t>(TCC)</w:t>
-      </w:r>
-    </w:p>
-    <w:p/>
-    <w:p/>
-    <w:p>
-      <w:proofErr w:type="spellStart"/>
-      <w:r>
-        <w:t>Tecnie</w:t>
-      </w:r>
-      <w:proofErr w:type="spellEnd"/>
-      <w:r>
-        <w:t xml:space="preserve"> collider creator asset is a collider asset for the objects. TCC aimed to use create better interactions with the fluids and rigid body objects</w:t>
-      </w:r>
-      <w:r>
-        <w:t xml:space="preserve">. It is not decided to use this </w:t>
-      </w:r>
-      <w:r>
-        <w:t>asset,</w:t>
-      </w:r>
-      <w:r>
-        <w:t xml:space="preserve"> but it can be used in future works.</w:t>
-      </w:r>
-      <w:r>
-        <w:t xml:space="preserve"> TCC asset costs 30$ in the unity asset store.</w:t>
-      </w:r>
-    </w:p>
-    <w:p/>
-    <w:p/>
-    <w:p>
-      <w:pPr>
-        <w:rPr>
-          <w:lang w:eastAsia="en-US"/>
-        </w:rPr>
-      </w:pPr>
-      <w:r>
-        <w:rPr>
-          <w:lang w:eastAsia="en-US"/>
-        </w:rPr>
-        <w:t>Total Software Costs: 97$</w:t>
-      </w:r>
-    </w:p>
-    <w:p>
-      <w:pPr>
-        <w:rPr>
-          <w:lang w:eastAsia="en-US"/>
-        </w:rPr>
-      </w:pPr>
-    </w:p>
-    <w:p>
-      <w:pPr>
-        <w:rPr>
-          <w:lang w:eastAsia="en-US"/>
-        </w:rPr>
-      </w:pPr>
-    </w:p>
-    <w:p>
-      <w:pPr>
-        <w:rPr>
-          <w:lang w:eastAsia="en-US"/>
-        </w:rPr>
-      </w:pPr>
-    </w:p>
-    <w:p>
-      <w:pPr>
-        <w:rPr>
-          <w:lang w:eastAsia="en-US"/>
-        </w:rPr>
-      </w:pPr>
-    </w:p>
-    <w:p>
-      <w:pPr>
-        <w:rPr>
-          <w:lang w:eastAsia="en-US"/>
-        </w:rPr>
-      </w:pPr>
-    </w:p>
-    <w:p>
-      <w:pPr>
-        <w:rPr>
-          <w:lang w:eastAsia="en-US"/>
-        </w:rPr>
-      </w:pPr>
-    </w:p>
-    <w:p>
-      <w:pPr>
-        <w:rPr>
-          <w:lang w:eastAsia="en-US"/>
-        </w:rPr>
-      </w:pPr>
-    </w:p>
-    <w:p>
-      <w:pPr>
-        <w:rPr>
-          <w:b/>
-          <w:bCs/>
-          <w:lang w:eastAsia="en-US"/>
-        </w:rPr>
-      </w:pPr>
-      <w:r>
-        <w:rPr>
-          <w:b/>
-          <w:bCs/>
-          <w:lang w:eastAsia="en-US"/>
-        </w:rPr>
-        <w:t>4.2.3</w:t>
-      </w:r>
-      <w:r>
-        <w:rPr>
-          <w:b/>
-          <w:bCs/>
-          <w:lang w:eastAsia="en-US"/>
-        </w:rPr>
-        <w:t xml:space="preserve"> Cost of </w:t>
-      </w:r>
-      <w:r>
-        <w:rPr>
-          <w:b/>
-          <w:bCs/>
-          <w:lang w:eastAsia="en-US"/>
-        </w:rPr>
-        <w:t>Hardware</w:t>
-      </w:r>
-    </w:p>
-    <w:p>
-      <w:pPr>
-        <w:rPr>
-          <w:lang w:eastAsia="en-US"/>
-        </w:rPr>
-      </w:pPr>
-    </w:p>
-    <w:p>
-      <w:pPr>
-        <w:rPr>
-          <w:b/>
-          <w:bCs/>
-          <w:lang w:eastAsia="en-US"/>
-        </w:rPr>
-      </w:pPr>
-      <w:r>
-        <w:rPr>
-          <w:b/>
-          <w:bCs/>
-          <w:lang w:eastAsia="en-US"/>
-        </w:rPr>
-        <w:t xml:space="preserve">4.2.3.1 </w:t>
-      </w:r>
-      <w:r>
-        <w:rPr>
-          <w:b/>
-          <w:bCs/>
-          <w:lang w:eastAsia="en-US"/>
-        </w:rPr>
-        <w:t xml:space="preserve">PC </w:t>
-      </w:r>
-      <w:r>
-        <w:rPr>
-          <w:b/>
-          <w:bCs/>
-          <w:lang w:eastAsia="en-US"/>
-        </w:rPr>
-        <w:t>component</w:t>
-      </w:r>
-      <w:r>
-        <w:rPr>
-          <w:b/>
-          <w:bCs/>
-          <w:lang w:eastAsia="en-US"/>
-        </w:rPr>
-        <w:t xml:space="preserve"> costs</w:t>
-      </w:r>
-      <w:r>
-        <w:rPr>
-          <w:b/>
-          <w:bCs/>
-          <w:lang w:eastAsia="en-US"/>
+      <w:r>
+        <w:rPr>
+          <w:lang w:val="en-GB" w:eastAsia="en-US"/>
+        </w:rPr>
+        <w:t>=</w:t>
+      </w:r>
+      <w:r>
+        <w:rPr>
+          <w:lang w:val="en-GB" w:eastAsia="en-US"/>
         </w:rPr>
         <w:t xml:space="preserve"> </w:t>
       </w:r>
       <w:r>
-        <w:rPr>
-          <w:b/>
-          <w:bCs/>
-          <w:lang w:eastAsia="en-US"/>
-        </w:rPr>
-        <w:t>that used in Project</w:t>
-      </w:r>
-      <w:r>
-        <w:rPr>
-          <w:b/>
-          <w:bCs/>
-          <w:lang w:eastAsia="en-US"/>
-        </w:rPr>
-        <w:t xml:space="preserve"> (PC 1)</w:t>
-      </w:r>
-    </w:p>
-    <w:p>
-      <w:pPr>
-        <w:rPr>
-          <w:lang w:eastAsia="en-US"/>
-        </w:rPr>
-      </w:pPr>
-    </w:p>
-    <w:p>
-      <w:pPr>
+        <w:t>$</w:t>
+      </w:r>
+      <w:r>
+        <w:t>2894</w:t>
+      </w:r>
+      <w:proofErr w:type="gramStart"/>
+      <w:r>
+        <w:t>,67</w:t>
+      </w:r>
+      <w:proofErr w:type="gramEnd"/>
+      <w:r>
+        <w:t xml:space="preserve"> </w:t>
+      </w:r>
+      <w:r>
         <w:rPr>
           <w:lang w:val="en-GB" w:eastAsia="en-US"/>
         </w:rPr>
-      </w:pPr>
+        <w:t>+</w:t>
+      </w:r>
       <w:r>
         <w:rPr>
           <w:lang w:val="en-GB" w:eastAsia="en-US"/>
         </w:rPr>
-        <w:t>Operating System: Windows 10 (64-bit)</w:t>
-      </w:r>
-    </w:p>
-    <w:p>
-      <w:pPr>
+        <w:t xml:space="preserve"> $97 + $1693,</w:t>
+      </w:r>
+      <w:r>
         <w:rPr>
           <w:lang w:val="en-GB" w:eastAsia="en-US"/>
         </w:rPr>
-      </w:pPr>
+        <w:t xml:space="preserve"> 21 </w:t>
+      </w:r>
       <w:r>
         <w:rPr>
           <w:lang w:val="en-GB" w:eastAsia="en-US"/>
         </w:rPr>
-        <w:t>Processor: Intel Core i7-4700 HQ CPU</w:t>
-      </w:r>
-    </w:p>
-    <w:p>
-      <w:pPr>
+        <w:t xml:space="preserve">(PC1) </w:t>
+      </w:r>
+      <w:r>
         <w:rPr>
           <w:lang w:val="en-GB" w:eastAsia="en-US"/>
         </w:rPr>
-      </w:pPr>
+        <w:t>=</w:t>
+      </w:r>
       <w:r>
         <w:rPr>
           <w:lang w:val="en-GB" w:eastAsia="en-US"/>
         </w:rPr>
-        <w:t xml:space="preserve">Memory: 16 GB RAM – DDR3L-1600 </w:t>
-      </w:r>
-      <w:proofErr w:type="spellStart"/>
-      <w:r>
+        <w:t xml:space="preserve"> $4684,88</w:t>
+      </w:r>
+    </w:p>
+    <w:p>
+      <w:pPr>
         <w:rPr>
           <w:lang w:val="en-GB" w:eastAsia="en-US"/>
         </w:rPr>
-        <w:t>Mhz</w:t>
-      </w:r>
-      <w:proofErr w:type="spellEnd"/>
+      </w:pPr>
       <w:r>
         <w:rPr>
           <w:lang w:val="en-GB" w:eastAsia="en-US"/>
         </w:rPr>
+        <w:t>Total cost = Total cost per user * 3 = (</w:t>
+      </w:r>
+      <w:r>
+        <w:t>$</w:t>
+      </w:r>
+      <w:r>
+        <w:t>2894</w:t>
+      </w:r>
+      <w:proofErr w:type="gramStart"/>
+      <w:r>
+        <w:t>,67</w:t>
+      </w:r>
+      <w:proofErr w:type="gramEnd"/>
+      <w:r>
         <w:t xml:space="preserve"> </w:t>
       </w:r>
-    </w:p>
-    <w:p>
-      <w:pPr>
-        <w:rPr>
-          <w:lang w:eastAsia="en-US"/>
-        </w:rPr>
-      </w:pPr>
       <w:r>
         <w:rPr>
           <w:lang w:val="en-GB" w:eastAsia="en-US"/>
         </w:rPr>
-        <w:t>GPU: NVIDIA GeForce GTX850M 4GB DDR3</w:t>
-      </w:r>
-    </w:p>
-    <w:p>
-      <w:pPr>
-        <w:rPr>
-          <w:lang w:eastAsia="en-US"/>
-        </w:rPr>
-      </w:pPr>
-    </w:p>
-    <w:p>
-      <w:pPr>
+        <w:t>+</w:t>
+      </w:r>
+      <w:r>
         <w:rPr>
           <w:lang w:val="en-GB" w:eastAsia="en-US"/>
         </w:rPr>
-      </w:pPr>
+        <w:t xml:space="preserve"> </w:t>
+      </w:r>
       <w:r>
         <w:rPr>
           <w:lang w:val="en-GB" w:eastAsia="en-US"/>
         </w:rPr>
-        <w:t xml:space="preserve">Cost of PC 1 in project per user: $1693, 21 </w:t>
-      </w:r>
-    </w:p>
-    <w:p>
-      <w:pPr>
+        <w:t xml:space="preserve">$1790, 21) * 3 = </w:t>
+      </w:r>
+      <w:r>
         <w:rPr>
           <w:lang w:val="en-GB" w:eastAsia="en-US"/>
         </w:rPr>
-      </w:pPr>
-    </w:p>
-    <w:p>
-      <w:pPr>
-        <w:rPr>
-          <w:lang w:val="en-GB" w:eastAsia="en-US"/>
-        </w:rPr>
-      </w:pPr>
-      <w:r>
-        <w:rPr>
-          <w:lang w:val="en-GB" w:eastAsia="en-US"/>
-        </w:rPr>
-        <w:t>Total cost = Total employee cost + Total software cost + Total Hardware cost (Hardware that used in project.)</w:t>
-      </w:r>
-    </w:p>
-    <w:p>
-      <w:pPr>
-        <w:rPr>
-          <w:lang w:eastAsia="en-US"/>
-        </w:rPr>
-      </w:pPr>
-    </w:p>
-    <w:p>
-      <w:pPr>
-        <w:rPr>
-          <w:lang w:val="en-GB" w:eastAsia="en-US"/>
-        </w:rPr>
-      </w:pPr>
-      <w:r>
-        <w:rPr>
-          <w:lang w:val="en-GB" w:eastAsia="en-US"/>
-        </w:rPr>
-        <w:t>Total cost per user</w:t>
-      </w:r>
-      <w:r>
-        <w:rPr>
-          <w:lang w:val="en-GB" w:eastAsia="en-US"/>
-        </w:rPr>
-        <w:t xml:space="preserve"> </w:t>
-      </w:r>
-      <w:r>
-        <w:rPr>
-          <w:lang w:val="en-GB" w:eastAsia="en-US"/>
-        </w:rPr>
-        <w:t>=</w:t>
-      </w:r>
-      <w:r>
-        <w:rPr>
-          <w:lang w:val="en-GB" w:eastAsia="en-US"/>
-        </w:rPr>
-        <w:t xml:space="preserve"> </w:t>
-      </w:r>
-      <w:r>
-        <w:t>$</w:t>
-      </w:r>
-      <w:r>
-        <w:t>2894,</w:t>
-      </w:r>
-      <w:r>
-        <w:t xml:space="preserve"> </w:t>
-      </w:r>
-      <w:r>
-        <w:t>67</w:t>
-      </w:r>
-      <w:r>
-        <w:t xml:space="preserve"> </w:t>
-      </w:r>
-      <w:r>
-        <w:rPr>
-          <w:lang w:val="en-GB" w:eastAsia="en-US"/>
-        </w:rPr>
-        <w:t>+</w:t>
-      </w:r>
-      <w:r>
-        <w:rPr>
-          <w:lang w:val="en-GB" w:eastAsia="en-US"/>
-        </w:rPr>
-        <w:t xml:space="preserve"> $97 + $1693,</w:t>
-      </w:r>
-      <w:r>
-        <w:rPr>
-          <w:lang w:val="en-GB" w:eastAsia="en-US"/>
-        </w:rPr>
-        <w:t xml:space="preserve"> 21 </w:t>
-      </w:r>
-      <w:r>
-        <w:rPr>
-          <w:lang w:val="en-GB" w:eastAsia="en-US"/>
-        </w:rPr>
-        <w:t xml:space="preserve">(PC1) </w:t>
-      </w:r>
-      <w:r>
-        <w:rPr>
-          <w:lang w:val="en-GB" w:eastAsia="en-US"/>
-        </w:rPr>
-        <w:t>=</w:t>
-      </w:r>
-      <w:r>
-        <w:rPr>
-          <w:lang w:val="en-GB" w:eastAsia="en-US"/>
-        </w:rPr>
-        <w:t xml:space="preserve"> $4684, </w:t>
-      </w:r>
-      <w:r>
-        <w:rPr>
-          <w:lang w:val="en-GB" w:eastAsia="en-US"/>
-        </w:rPr>
-        <w:t>88</w:t>
-      </w:r>
-    </w:p>
-    <w:p>
-      <w:pPr>
-        <w:rPr>
-          <w:lang w:val="en-GB" w:eastAsia="en-US"/>
-        </w:rPr>
-      </w:pPr>
-      <w:r>
-        <w:rPr>
-          <w:lang w:val="en-GB" w:eastAsia="en-US"/>
-        </w:rPr>
-        <w:t>Total cost = Total cost per user * 3 = (</w:t>
-      </w:r>
-      <w:r>
-        <w:t>$</w:t>
-      </w:r>
-      <w:r>
-        <w:t>2894,</w:t>
-      </w:r>
-      <w:r>
-        <w:t xml:space="preserve"> </w:t>
-      </w:r>
-      <w:r>
-        <w:t>67</w:t>
-      </w:r>
-      <w:r>
-        <w:t xml:space="preserve"> </w:t>
-      </w:r>
-      <w:r>
-        <w:rPr>
-          <w:lang w:val="en-GB" w:eastAsia="en-US"/>
-        </w:rPr>
-        <w:t>+</w:t>
-      </w:r>
-      <w:r>
-        <w:rPr>
-          <w:lang w:val="en-GB" w:eastAsia="en-US"/>
-        </w:rPr>
-        <w:t xml:space="preserve"> </w:t>
-      </w:r>
-      <w:r>
-        <w:rPr>
-          <w:lang w:val="en-GB" w:eastAsia="en-US"/>
-        </w:rPr>
-        <w:t xml:space="preserve">$1790, 21) * 3 = </w:t>
-      </w:r>
-      <w:r>
-        <w:rPr>
-          <w:lang w:val="en-GB" w:eastAsia="en-US"/>
-        </w:rPr>
-        <w:t>$14054,</w:t>
-      </w:r>
-      <w:r>
-        <w:rPr>
-          <w:lang w:val="en-GB" w:eastAsia="en-US"/>
-        </w:rPr>
-        <w:t xml:space="preserve"> </w:t>
-      </w:r>
-      <w:r>
-        <w:rPr>
-          <w:lang w:val="en-GB" w:eastAsia="en-US"/>
-        </w:rPr>
-        <w:t>64</w:t>
+        <w:t>$14054,64</w:t>
       </w:r>
     </w:p>
     <w:p>
@@ -7407,14 +7372,70 @@
         <w:t>$</w:t>
       </w:r>
       <w:r>
-        <w:t>2894,</w:t>
-      </w:r>
+        <w:t>2894</w:t>
+      </w:r>
+      <w:proofErr w:type="gramStart"/>
+      <w:r>
+        <w:t>,67</w:t>
+      </w:r>
+      <w:proofErr w:type="gramEnd"/>
       <w:r>
         <w:t xml:space="preserve"> </w:t>
       </w:r>
       <w:r>
-        <w:t>67</w:t>
-      </w:r>
+        <w:rPr>
+          <w:lang w:val="en-GB" w:eastAsia="en-US"/>
+        </w:rPr>
+        <w:t xml:space="preserve">+ $97 + </w:t>
+      </w:r>
+      <w:r>
+        <w:rPr>
+          <w:lang w:val="en-GB" w:eastAsia="en-US"/>
+        </w:rPr>
+        <w:t>$5017</w:t>
+      </w:r>
+      <w:r>
+        <w:rPr>
+          <w:lang w:val="en-GB" w:eastAsia="en-US"/>
+        </w:rPr>
+        <w:t xml:space="preserve"> (PC2) </w:t>
+      </w:r>
+      <w:r>
+        <w:rPr>
+          <w:lang w:val="en-GB" w:eastAsia="en-US"/>
+        </w:rPr>
+        <w:t xml:space="preserve">= </w:t>
+      </w:r>
+      <w:r>
+        <w:rPr>
+          <w:lang w:val="en-GB" w:eastAsia="en-US"/>
+        </w:rPr>
+        <w:t>$8008,67</w:t>
+      </w:r>
+    </w:p>
+    <w:p>
+      <w:pPr>
+        <w:rPr>
+          <w:lang w:val="en-GB" w:eastAsia="en-US"/>
+        </w:rPr>
+      </w:pPr>
+      <w:r>
+        <w:rPr>
+          <w:lang w:val="en-GB" w:eastAsia="en-US"/>
+        </w:rPr>
+        <w:t>Total cost = Total cost per user * 3 = (</w:t>
+      </w:r>
+      <w:r>
+        <w:t>$</w:t>
+      </w:r>
+      <w:r>
+        <w:t>2894</w:t>
+      </w:r>
+      <w:proofErr w:type="gramStart"/>
+      <w:r>
+        <w:t>,67</w:t>
+      </w:r>
+      <w:proofErr w:type="gramEnd"/>
       <w:r>
         <w:t xml:space="preserve"> </w:t>
       </w:r>
@@ -7422,95 +7443,13 @@
         <w:rPr>
           <w:lang w:val="en-GB" w:eastAsia="en-US"/>
         </w:rPr>
-        <w:t xml:space="preserve">+ $97 + </w:t>
+        <w:t xml:space="preserve">+$5114) * 3 = </w:t>
       </w:r>
       <w:r>
         <w:rPr>
           <w:lang w:val="en-GB" w:eastAsia="en-US"/>
         </w:rPr>
-        <w:t>$5017</w:t>
-      </w:r>
-      <w:r>
-        <w:rPr>
-          <w:lang w:val="en-GB" w:eastAsia="en-US"/>
-        </w:rPr>
-        <w:t xml:space="preserve"> (PC2) </w:t>
-      </w:r>
-      <w:r>
-        <w:rPr>
-          <w:lang w:val="en-GB" w:eastAsia="en-US"/>
-        </w:rPr>
-        <w:t xml:space="preserve">= </w:t>
-      </w:r>
-      <w:r>
-        <w:rPr>
-          <w:lang w:val="en-GB" w:eastAsia="en-US"/>
-        </w:rPr>
-        <w:t>$8008,</w:t>
-      </w:r>
-      <w:r>
-        <w:rPr>
-          <w:lang w:val="en-GB" w:eastAsia="en-US"/>
-        </w:rPr>
-        <w:t xml:space="preserve"> </w:t>
-      </w:r>
-      <w:r>
-        <w:rPr>
-          <w:lang w:val="en-GB" w:eastAsia="en-US"/>
-        </w:rPr>
-        <w:t>67</w:t>
-      </w:r>
-    </w:p>
-    <w:p>
-      <w:pPr>
-        <w:rPr>
-          <w:lang w:val="en-GB" w:eastAsia="en-US"/>
-        </w:rPr>
-      </w:pPr>
-      <w:r>
-        <w:rPr>
-          <w:lang w:val="en-GB" w:eastAsia="en-US"/>
-        </w:rPr>
-        <w:t>Total cost = Total cost per user * 3 = (</w:t>
-      </w:r>
-      <w:r>
-        <w:t>$</w:t>
-      </w:r>
-      <w:r>
-        <w:t>2894,</w:t>
-      </w:r>
-      <w:r>
-        <w:t xml:space="preserve"> </w:t>
-      </w:r>
-      <w:r>
-        <w:t>67</w:t>
-      </w:r>
-      <w:r>
-        <w:t xml:space="preserve"> </w:t>
-      </w:r>
-      <w:r>
-        <w:rPr>
-          <w:lang w:val="en-GB" w:eastAsia="en-US"/>
-        </w:rPr>
-        <w:t xml:space="preserve">+$5114) * 3 = </w:t>
-      </w:r>
-      <w:r>
-        <w:rPr>
-          <w:lang w:val="en-GB" w:eastAsia="en-US"/>
-        </w:rPr>
-        <w:t>$24026,</w:t>
-      </w:r>
-      <w:r>
-        <w:rPr>
-          <w:lang w:val="en-GB" w:eastAsia="en-US"/>
-        </w:rPr>
-        <w:t xml:space="preserve"> </w:t>
-      </w:r>
-      <w:r>
-        <w:rPr>
-          <w:lang w:val="en-GB" w:eastAsia="en-US"/>
-        </w:rPr>
-        <w:t>01</w:t>
+        <w:t>$24026,01</w:t>
       </w:r>
     </w:p>
     <w:p>
@@ -7719,6 +7658,10 @@
     <w:p/>
     <w:p/>
     <w:p/>
+    <w:p/>
+    <w:p/>
+    <w:p/>
+    <w:p/>
     <w:p>
       <w:pPr>
         <w:pStyle w:val="Heading1"/>
@@ -7763,6 +7706,30 @@
         </w:rPr>
       </w:pPr>
     </w:p>
+    <w:p>
+      <w:pPr>
+        <w:rPr>
+          <w:lang w:eastAsia="en-US"/>
+        </w:rPr>
+      </w:pPr>
+    </w:p>
+    <w:p>
+      <w:pPr>
+        <w:rPr>
+          <w:lang w:eastAsia="en-US"/>
+        </w:rPr>
+      </w:pPr>
+    </w:p>
+    <w:p>
+      <w:pPr>
+        <w:rPr>
+          <w:lang w:eastAsia="en-US"/>
+        </w:rPr>
+      </w:pPr>
+    </w:p>
+    <w:p/>
+    <w:p/>
+    <w:p/>
     <w:p/>
     <w:p/>
     <w:p/>
@@ -7806,15 +7773,15 @@
       <w:r>
         <w:t xml:space="preserve"> paper</w:t>
       </w:r>
-    </w:p>
-    <w:p/>
-    <w:p/>
-    <w:p/>
-    <w:p/>
-    <w:p>
       <w:bookmarkStart w:id="30" w:name="_GoBack"/>
       <w:bookmarkEnd w:id="30"/>
     </w:p>
+    <w:p/>
+    <w:p/>
+    <w:p/>
+    <w:p/>
+    <w:p/>
+    <w:p/>
     <w:sectPr>
       <w:footerReference w:type="default" r:id="rId9"/>
       <w:pgSz w:w="11900" w:h="16840"/>
@@ -7879,7 +7846,7 @@
           <w:rPr>
             <w:noProof/>
           </w:rPr>
-          <w:t>11</w:t>
+          <w:t>13</w:t>
         </w:r>
         <w:r>
           <w:rPr>
@@ -9793,7 +9760,7 @@
 </file>
 
 <file path=customXml/itemProps1.xml><?xml version="1.0" encoding="utf-8"?>
-<ds:datastoreItem xmlns:ds="http://schemas.openxmlformats.org/officeDocument/2006/customXml" ds:itemID="{7E81FFFB-65CD-4072-81B0-1C9B58BF11CE}">
+<ds:datastoreItem xmlns:ds="http://schemas.openxmlformats.org/officeDocument/2006/customXml" ds:itemID="{4AF6DC0F-7FA1-4790-9874-953C6B3CFD96}">
   <ds:schemaRefs>
     <ds:schemaRef ds:uri="http://schemas.openxmlformats.org/officeDocument/2006/bibliography"/>
   </ds:schemaRefs>

</xml_diff>